<commit_message>
updated with peer review comments
</commit_message>
<xml_diff>
--- a/requirements-design/Defender Design Doc.docx
+++ b/requirements-design/Defender Design Doc.docx
@@ -2,10 +2,8 @@
 <file path=word/document.xml><?xml version="1.0" encoding="utf-8"?>
 <w:document xmlns:wpc="http://schemas.microsoft.com/office/word/2010/wordprocessingCanvas" xmlns:mc="http://schemas.openxmlformats.org/markup-compatibility/2006" xmlns:o="urn:schemas-microsoft-com:office:office" xmlns:r="http://schemas.openxmlformats.org/officeDocument/2006/relationships" xmlns:m="http://schemas.openxmlformats.org/officeDocument/2006/math" xmlns:v="urn:schemas-microsoft-com:vml" xmlns:wp14="http://schemas.microsoft.com/office/word/2010/wordprocessingDrawing" xmlns:wp="http://schemas.openxmlformats.org/drawingml/2006/wordprocessingDrawing" xmlns:w10="urn:schemas-microsoft-com:office:word" xmlns:w="http://schemas.openxmlformats.org/wordprocessingml/2006/main" xmlns:w14="http://schemas.microsoft.com/office/word/2010/wordml" xmlns:w15="http://schemas.microsoft.com/office/word/2012/wordml" xmlns:wpg="http://schemas.microsoft.com/office/word/2010/wordprocessingGroup" xmlns:wpi="http://schemas.microsoft.com/office/word/2010/wordprocessingInk" xmlns:wne="http://schemas.microsoft.com/office/word/2006/wordml" xmlns:wps="http://schemas.microsoft.com/office/word/2010/wordprocessingShape" mc:Ignorable="w14 w15 wp14">
   <w:body>
-    <w:bookmarkStart w:id="0" w:name="_GoBack" w:displacedByCustomXml="next"/>
-    <w:bookmarkEnd w:id="0" w:displacedByCustomXml="next"/>
-    <w:bookmarkStart w:id="1" w:name="_Toc295737532" w:displacedByCustomXml="next"/>
-    <w:bookmarkStart w:id="2" w:name="_Toc135202334" w:displacedByCustomXml="next"/>
+    <w:bookmarkStart w:id="0" w:name="_Toc295737532" w:displacedByCustomXml="next"/>
+    <w:bookmarkStart w:id="1" w:name="_Toc135202334" w:displacedByCustomXml="next"/>
     <w:sdt>
       <w:sdtPr>
         <w:id w:val="-1528328205"/>
@@ -446,7 +444,7 @@
                                         <pic:cNvPicPr/>
                                       </pic:nvPicPr>
                                       <pic:blipFill>
-                                        <a:blip r:embed="rId11">
+                                        <a:blip r:embed="rId9">
                                           <a:extLst>
                                             <a:ext uri="{28A0092B-C50C-407E-A947-70E740481C1C}">
                                               <a14:useLocalDpi xmlns:a14="http://schemas.microsoft.com/office/drawing/2010/main" val="0"/>
@@ -494,7 +492,7 @@
                                         <pic:cNvPicPr/>
                                       </pic:nvPicPr>
                                       <pic:blipFill>
-                                        <a:blip r:embed="rId12">
+                                        <a:blip r:embed="rId10">
                                           <a:extLst>
                                             <a:ext uri="{28A0092B-C50C-407E-A947-70E740481C1C}">
                                               <a14:useLocalDpi xmlns:a14="http://schemas.microsoft.com/office/drawing/2010/main" val="0"/>
@@ -801,7 +799,7 @@
                                               </pic:cNvPicPr>
                                             </pic:nvPicPr>
                                             <pic:blipFill>
-                                              <a:blip r:embed="rId13">
+                                              <a:blip r:embed="rId11">
                                                 <a:extLst>
                                                   <a:ext uri="{28A0092B-C50C-407E-A947-70E740481C1C}">
                                                     <a14:useLocalDpi xmlns:a14="http://schemas.microsoft.com/office/drawing/2010/main" val="0"/>
@@ -961,7 +959,7 @@
                                         </pic:cNvPicPr>
                                       </pic:nvPicPr>
                                       <pic:blipFill>
-                                        <a:blip r:embed="rId14">
+                                        <a:blip r:embed="rId11">
                                           <a:extLst>
                                             <a:ext uri="{28A0092B-C50C-407E-A947-70E740481C1C}">
                                               <a14:useLocalDpi xmlns:a14="http://schemas.microsoft.com/office/drawing/2010/main" val="0"/>
@@ -1230,31 +1228,7 @@
                                           <w:sz w:val="72"/>
                                           <w:szCs w:val="72"/>
                                         </w:rPr>
-                                        <w:t xml:space="preserve">        </w:t>
-                                      </w:r>
-                                      <w:r>
-                                        <w:rPr>
-                                          <w:color w:val="FFFFFF" w:themeColor="background1"/>
-                                          <w:sz w:val="72"/>
-                                          <w:szCs w:val="72"/>
-                                        </w:rPr>
-                                        <w:t xml:space="preserve"> </w:t>
-                                      </w:r>
-                                      <w:r>
-                                        <w:rPr>
-                                          <w:color w:val="FFFFFF" w:themeColor="background1"/>
-                                          <w:sz w:val="72"/>
-                                          <w:szCs w:val="72"/>
-                                        </w:rPr>
-                                        <w:t xml:space="preserve">Defender </w:t>
-                                      </w:r>
-                                      <w:r>
-                                        <w:rPr>
-                                          <w:color w:val="FFFFFF" w:themeColor="background1"/>
-                                          <w:sz w:val="72"/>
-                                          <w:szCs w:val="72"/>
-                                        </w:rPr>
-                                        <w:t>System</w:t>
+                                        <w:t>Defender System</w:t>
                                       </w:r>
                                     </w:sdtContent>
                                   </w:sdt>
@@ -1451,31 +1425,7 @@
                                     <w:sz w:val="72"/>
                                     <w:szCs w:val="72"/>
                                   </w:rPr>
-                                  <w:t xml:space="preserve">        </w:t>
-                                </w:r>
-                                <w:r>
-                                  <w:rPr>
-                                    <w:color w:val="FFFFFF" w:themeColor="background1"/>
-                                    <w:sz w:val="72"/>
-                                    <w:szCs w:val="72"/>
-                                  </w:rPr>
-                                  <w:t xml:space="preserve"> </w:t>
-                                </w:r>
-                                <w:r>
-                                  <w:rPr>
-                                    <w:color w:val="FFFFFF" w:themeColor="background1"/>
-                                    <w:sz w:val="72"/>
-                                    <w:szCs w:val="72"/>
-                                  </w:rPr>
-                                  <w:t xml:space="preserve">Defender </w:t>
-                                </w:r>
-                                <w:r>
-                                  <w:rPr>
-                                    <w:color w:val="FFFFFF" w:themeColor="background1"/>
-                                    <w:sz w:val="72"/>
-                                    <w:szCs w:val="72"/>
-                                  </w:rPr>
-                                  <w:t>System</w:t>
+                                  <w:t>Defender System</w:t>
                                 </w:r>
                               </w:sdtContent>
                             </w:sdt>
@@ -2404,9 +2354,9 @@
       <w:pPr>
         <w:spacing w:after="0"/>
         <w:sectPr>
-          <w:headerReference w:type="default" r:id="rId15"/>
-          <w:footerReference w:type="default" r:id="rId16"/>
-          <w:headerReference w:type="first" r:id="rId17"/>
+          <w:headerReference w:type="default" r:id="rId12"/>
+          <w:footerReference w:type="default" r:id="rId13"/>
+          <w:headerReference w:type="first" r:id="rId14"/>
           <w:pgSz w:w="12240" w:h="15840" w:code="1"/>
           <w:pgMar w:top="1080" w:right="1080" w:bottom="1080" w:left="1080" w:header="720" w:footer="720" w:gutter="0"/>
           <w:pgNumType w:fmt="lowerRoman" w:start="0"/>
@@ -2424,18 +2374,18 @@
           <w:tab w:val="left" w:pos="7701"/>
         </w:tabs>
       </w:pPr>
-      <w:bookmarkStart w:id="3" w:name="_Toc420964222"/>
-      <w:bookmarkStart w:id="4" w:name="_Toc90700228"/>
-      <w:bookmarkStart w:id="5" w:name="_Toc91297676"/>
-      <w:bookmarkStart w:id="6" w:name="_Toc95012566"/>
-      <w:bookmarkStart w:id="7" w:name="_Toc95528958"/>
+      <w:bookmarkStart w:id="2" w:name="_Toc420964222"/>
+      <w:bookmarkStart w:id="3" w:name="_Toc90700228"/>
+      <w:bookmarkStart w:id="4" w:name="_Toc91297676"/>
+      <w:bookmarkStart w:id="5" w:name="_Toc95012566"/>
+      <w:bookmarkStart w:id="6" w:name="_Toc95528958"/>
+      <w:bookmarkEnd w:id="1"/>
+      <w:bookmarkEnd w:id="0"/>
       <w:bookmarkEnd w:id="2"/>
-      <w:bookmarkEnd w:id="1"/>
       <w:bookmarkEnd w:id="3"/>
       <w:bookmarkEnd w:id="4"/>
       <w:bookmarkEnd w:id="5"/>
       <w:bookmarkEnd w:id="6"/>
-      <w:bookmarkEnd w:id="7"/>
       <w:r>
         <w:lastRenderedPageBreak/>
         <w:t>Revision History</w:t>
@@ -2633,6 +2583,7 @@
           <w:p>
             <w:pPr>
               <w:pStyle w:val="TableTextCenter"/>
+              <w:jc w:val="left"/>
             </w:pPr>
             <w:r>
               <w:t>Tony Petruccelli</w:t>
@@ -2706,6 +2657,7 @@
           <w:p>
             <w:pPr>
               <w:pStyle w:val="TableTextCenter"/>
+              <w:jc w:val="left"/>
             </w:pPr>
             <w:r>
               <w:t>Tony Petruccelli</w:t>
@@ -2743,6 +2695,9 @@
             <w:pPr>
               <w:pStyle w:val="TableTextCenter"/>
             </w:pPr>
+            <w:r>
+              <w:t>Alpha</w:t>
+            </w:r>
           </w:p>
         </w:tc>
         <w:tc>
@@ -2753,6 +2708,9 @@
             <w:pPr>
               <w:pStyle w:val="TableTextCenter"/>
             </w:pPr>
+            <w:r>
+              <w:t>6/26/2015</w:t>
+            </w:r>
           </w:p>
         </w:tc>
         <w:tc>
@@ -2764,6 +2722,9 @@
               <w:pStyle w:val="TableTextCenter"/>
               <w:jc w:val="left"/>
             </w:pPr>
+            <w:r>
+              <w:t>Tony Petruccelli</w:t>
+            </w:r>
           </w:p>
         </w:tc>
         <w:tc>
@@ -2775,6 +2736,9 @@
               <w:pStyle w:val="TableTextCenter"/>
               <w:jc w:val="left"/>
             </w:pPr>
+            <w:r>
+              <w:t>Updated based on peer review</w:t>
+            </w:r>
           </w:p>
         </w:tc>
       </w:tr>
@@ -3315,10 +3279,10 @@
       <w:pPr>
         <w:pStyle w:val="Title"/>
         <w:sectPr>
-          <w:headerReference w:type="even" r:id="rId18"/>
-          <w:headerReference w:type="default" r:id="rId19"/>
-          <w:footerReference w:type="default" r:id="rId20"/>
-          <w:headerReference w:type="first" r:id="rId21"/>
+          <w:headerReference w:type="even" r:id="rId15"/>
+          <w:headerReference w:type="default" r:id="rId16"/>
+          <w:footerReference w:type="default" r:id="rId17"/>
+          <w:headerReference w:type="first" r:id="rId18"/>
           <w:pgSz w:w="12240" w:h="15840" w:code="1"/>
           <w:pgMar w:top="1440" w:right="1440" w:bottom="1440" w:left="1440" w:header="720" w:footer="720" w:gutter="0"/>
           <w:pgNumType w:fmt="lowerRoman" w:start="1"/>
@@ -4264,29 +4228,23 @@
           <w:tab w:val="num" w:pos="1440"/>
         </w:tabs>
         <w:spacing w:before="240"/>
-        <w:rPr>
-          <w:color w:val="000000"/>
-        </w:rPr>
-      </w:pPr>
-      <w:bookmarkStart w:id="8" w:name="_Toc6951870"/>
-      <w:bookmarkStart w:id="9" w:name="_Toc79910505"/>
-      <w:bookmarkStart w:id="10" w:name="_Toc422849472"/>
+      </w:pPr>
+      <w:bookmarkStart w:id="7" w:name="_Toc6951870"/>
+      <w:bookmarkStart w:id="8" w:name="_Toc79910505"/>
+      <w:bookmarkStart w:id="9" w:name="_Toc422849472"/>
+      <w:bookmarkStart w:id="10" w:name="_Toc422849996"/>
       <w:bookmarkStart w:id="11" w:name="_Toc338821803"/>
       <w:bookmarkStart w:id="12" w:name="_Toc354804307"/>
       <w:bookmarkStart w:id="13" w:name="_Toc354807139"/>
       <w:bookmarkStart w:id="14" w:name="_Toc355685487"/>
-      <w:bookmarkStart w:id="15" w:name="_Toc422849996"/>
-      <w:r>
-        <w:rPr>
-          <w:color w:val="000000"/>
-        </w:rPr>
+      <w:r>
         <w:lastRenderedPageBreak/>
         <w:t>Introduction</w:t>
       </w:r>
+      <w:bookmarkEnd w:id="7"/>
       <w:bookmarkEnd w:id="8"/>
       <w:bookmarkEnd w:id="9"/>
       <w:bookmarkEnd w:id="10"/>
-      <w:bookmarkEnd w:id="15"/>
     </w:p>
     <w:p>
       <w:r>
@@ -4299,10 +4257,7 @@
         <w:t>site</w:t>
       </w:r>
       <w:r>
-        <w:t xml:space="preserve"> additionally presents users internet trending and social media data to see related information on FDA recalls/enforcements.  As the user drills into details the FDA data is further mashed with the non-FDA internet data. </w:t>
-      </w:r>
-      <w:r>
-        <w:t xml:space="preserve"> </w:t>
+        <w:t xml:space="preserve"> additionally presents users internet trending and social media data to see related information on FDA recalls/enforcements. </w:t>
       </w:r>
     </w:p>
     <w:p>
@@ -4318,18 +4273,19 @@
         </w:tabs>
         <w:spacing w:before="240"/>
       </w:pPr>
-      <w:bookmarkStart w:id="16" w:name="_Toc6951875"/>
-      <w:bookmarkStart w:id="17" w:name="_Toc79910506"/>
-      <w:bookmarkStart w:id="18" w:name="_Ref82416811"/>
-      <w:bookmarkStart w:id="19" w:name="_Ref214787804"/>
-      <w:bookmarkStart w:id="20" w:name="_Ref215649737"/>
-      <w:bookmarkStart w:id="21" w:name="_Ref215655926"/>
-      <w:bookmarkStart w:id="22" w:name="_Ref215656263"/>
-      <w:bookmarkStart w:id="23" w:name="_Toc422849473"/>
-      <w:bookmarkStart w:id="24" w:name="_Toc422849997"/>
+      <w:bookmarkStart w:id="15" w:name="_Toc6951875"/>
+      <w:bookmarkStart w:id="16" w:name="_Toc79910506"/>
+      <w:bookmarkStart w:id="17" w:name="_Ref82416811"/>
+      <w:bookmarkStart w:id="18" w:name="_Ref214787804"/>
+      <w:bookmarkStart w:id="19" w:name="_Ref215649737"/>
+      <w:bookmarkStart w:id="20" w:name="_Ref215655926"/>
+      <w:bookmarkStart w:id="21" w:name="_Ref215656263"/>
+      <w:bookmarkStart w:id="22" w:name="_Toc422849473"/>
+      <w:bookmarkStart w:id="23" w:name="_Toc422849997"/>
       <w:r>
         <w:t>Document References</w:t>
       </w:r>
+      <w:bookmarkEnd w:id="15"/>
       <w:bookmarkEnd w:id="16"/>
       <w:bookmarkEnd w:id="17"/>
       <w:bookmarkEnd w:id="18"/>
@@ -4338,7 +4294,6 @@
       <w:bookmarkEnd w:id="21"/>
       <w:bookmarkEnd w:id="22"/>
       <w:bookmarkEnd w:id="23"/>
-      <w:bookmarkEnd w:id="24"/>
     </w:p>
     <w:p>
       <w:pPr>
@@ -4350,7 +4305,13 @@
         <w:ind w:left="1080"/>
       </w:pPr>
       <w:r>
-        <w:t xml:space="preserve">FDA Open:  </w:t>
+        <w:t>Open</w:t>
+      </w:r>
+      <w:r>
+        <w:t>FDA</w:t>
+      </w:r>
+      <w:r>
+        <w:t xml:space="preserve">:  </w:t>
       </w:r>
       <w:r>
         <w:rPr>
@@ -4358,7 +4319,7 @@
         </w:rPr>
         <w:t>(</w:t>
       </w:r>
-      <w:hyperlink r:id="rId22" w:history="1">
+      <w:hyperlink r:id="rId19" w:history="1">
         <w:r>
           <w:rPr>
             <w:rStyle w:val="Hyperlink"/>
@@ -4376,6 +4337,253 @@
     </w:p>
     <w:p>
       <w:pPr>
+        <w:pStyle w:val="Bullet1"/>
+        <w:tabs>
+          <w:tab w:val="clear" w:pos="360"/>
+          <w:tab w:val="num" w:pos="1080"/>
+        </w:tabs>
+        <w:ind w:left="1080"/>
+      </w:pPr>
+      <w:r>
+        <w:rPr>
+          <w:snapToGrid w:val="0"/>
+        </w:rPr>
+        <w:t>US Digital Services Playbook (</w:t>
+      </w:r>
+      <w:hyperlink r:id="rId20" w:history="1">
+        <w:r>
+          <w:rPr>
+            <w:rStyle w:val="Hyperlink"/>
+            <w:snapToGrid w:val="0"/>
+          </w:rPr>
+          <w:t>https://playbook.cio.gov/</w:t>
+        </w:r>
+      </w:hyperlink>
+      <w:r>
+        <w:rPr>
+          <w:snapToGrid w:val="0"/>
+        </w:rPr>
+        <w:t>)</w:t>
+      </w:r>
+    </w:p>
+    <w:p>
+      <w:pPr>
+        <w:pStyle w:val="Bullet1"/>
+        <w:tabs>
+          <w:tab w:val="clear" w:pos="360"/>
+          <w:tab w:val="num" w:pos="1080"/>
+        </w:tabs>
+        <w:ind w:left="1080"/>
+      </w:pPr>
+      <w:r>
+        <w:t>The MEAN stack (</w:t>
+      </w:r>
+      <w:hyperlink r:id="rId21" w:history="1">
+        <w:r>
+          <w:rPr>
+            <w:rStyle w:val="Hyperlink"/>
+          </w:rPr>
+          <w:t>http://mean.io</w:t>
+        </w:r>
+      </w:hyperlink>
+      <w:r>
+        <w:t>)</w:t>
+      </w:r>
+    </w:p>
+    <w:p>
+      <w:pPr>
+        <w:pStyle w:val="Bullet1"/>
+        <w:tabs>
+          <w:tab w:val="clear" w:pos="360"/>
+          <w:tab w:val="num" w:pos="1080"/>
+        </w:tabs>
+        <w:ind w:left="1080"/>
+      </w:pPr>
+      <w:r>
+        <w:t>Mapbox (</w:t>
+      </w:r>
+      <w:hyperlink r:id="rId22" w:history="1">
+        <w:r>
+          <w:rPr>
+            <w:rStyle w:val="Hyperlink"/>
+          </w:rPr>
+          <w:t>https://www.mapbox.com/</w:t>
+        </w:r>
+      </w:hyperlink>
+      <w:r>
+        <w:t>)</w:t>
+      </w:r>
+    </w:p>
+    <w:p>
+      <w:pPr>
+        <w:pStyle w:val="Bullet1"/>
+        <w:tabs>
+          <w:tab w:val="clear" w:pos="360"/>
+          <w:tab w:val="num" w:pos="1080"/>
+        </w:tabs>
+        <w:ind w:left="1080"/>
+      </w:pPr>
+      <w:r>
+        <w:t>Bootstrap (</w:t>
+      </w:r>
+      <w:hyperlink r:id="rId23" w:history="1">
+        <w:r>
+          <w:rPr>
+            <w:rStyle w:val="Hyperlink"/>
+          </w:rPr>
+          <w:t>http://getbootstrap.com/</w:t>
+        </w:r>
+      </w:hyperlink>
+      <w:r>
+        <w:t>)</w:t>
+      </w:r>
+    </w:p>
+    <w:p>
+      <w:pPr>
+        <w:pStyle w:val="Bullet1"/>
+        <w:tabs>
+          <w:tab w:val="clear" w:pos="360"/>
+          <w:tab w:val="num" w:pos="1080"/>
+        </w:tabs>
+        <w:ind w:left="1080"/>
+      </w:pPr>
+      <w:r>
+        <w:t>Karma (</w:t>
+      </w:r>
+      <w:hyperlink r:id="rId24" w:history="1">
+        <w:r>
+          <w:rPr>
+            <w:rStyle w:val="Hyperlink"/>
+          </w:rPr>
+          <w:t>http://karma-runner.github.io/0.12/index.html</w:t>
+        </w:r>
+      </w:hyperlink>
+      <w:r>
+        <w:t>)</w:t>
+      </w:r>
+    </w:p>
+    <w:p>
+      <w:pPr>
+        <w:pStyle w:val="Bullet1"/>
+        <w:tabs>
+          <w:tab w:val="clear" w:pos="360"/>
+          <w:tab w:val="num" w:pos="1080"/>
+        </w:tabs>
+        <w:ind w:left="1080"/>
+      </w:pPr>
+      <w:r>
+        <w:t>Grunt (</w:t>
+      </w:r>
+      <w:hyperlink r:id="rId25" w:history="1">
+        <w:r>
+          <w:rPr>
+            <w:rStyle w:val="Hyperlink"/>
+          </w:rPr>
+          <w:t>http://gruntjs.com/</w:t>
+        </w:r>
+      </w:hyperlink>
+      <w:r>
+        <w:t>)</w:t>
+      </w:r>
+    </w:p>
+    <w:p>
+      <w:pPr>
+        <w:pStyle w:val="Bullet1"/>
+        <w:tabs>
+          <w:tab w:val="clear" w:pos="360"/>
+          <w:tab w:val="num" w:pos="1080"/>
+        </w:tabs>
+        <w:ind w:left="1080"/>
+      </w:pPr>
+      <w:r>
+        <w:t>Github (</w:t>
+      </w:r>
+      <w:hyperlink r:id="rId26" w:history="1">
+        <w:r>
+          <w:rPr>
+            <w:rStyle w:val="Hyperlink"/>
+          </w:rPr>
+          <w:t>https://github.com/</w:t>
+        </w:r>
+      </w:hyperlink>
+      <w:r>
+        <w:t>)</w:t>
+      </w:r>
+    </w:p>
+    <w:p>
+      <w:pPr>
+        <w:pStyle w:val="Bullet1"/>
+        <w:tabs>
+          <w:tab w:val="clear" w:pos="360"/>
+          <w:tab w:val="num" w:pos="1080"/>
+        </w:tabs>
+        <w:ind w:left="1080"/>
+      </w:pPr>
+      <w:r>
+        <w:t>Travis CI (</w:t>
+      </w:r>
+      <w:hyperlink r:id="rId27" w:history="1">
+        <w:r>
+          <w:rPr>
+            <w:rStyle w:val="Hyperlink"/>
+          </w:rPr>
+          <w:t>https://travis-ci.org/</w:t>
+        </w:r>
+      </w:hyperlink>
+      <w:r>
+        <w:t>)</w:t>
+      </w:r>
+    </w:p>
+    <w:p>
+      <w:pPr>
+        <w:pStyle w:val="Bullet1"/>
+        <w:tabs>
+          <w:tab w:val="clear" w:pos="360"/>
+          <w:tab w:val="num" w:pos="1080"/>
+        </w:tabs>
+        <w:ind w:left="1080"/>
+      </w:pPr>
+      <w:r>
+        <w:t>Morgan (</w:t>
+      </w:r>
+      <w:hyperlink r:id="rId28" w:history="1">
+        <w:r>
+          <w:rPr>
+            <w:rStyle w:val="Hyperlink"/>
+          </w:rPr>
+          <w:t>https://github.com/expressjs/morgan</w:t>
+        </w:r>
+      </w:hyperlink>
+      <w:r>
+        <w:t>)</w:t>
+      </w:r>
+    </w:p>
+    <w:p>
+      <w:pPr>
+        <w:pStyle w:val="Bullet1"/>
+        <w:tabs>
+          <w:tab w:val="clear" w:pos="360"/>
+          <w:tab w:val="num" w:pos="1080"/>
+        </w:tabs>
+        <w:ind w:left="1080"/>
+      </w:pPr>
+      <w:r>
+        <w:t>AWS (</w:t>
+      </w:r>
+      <w:hyperlink r:id="rId29" w:history="1">
+        <w:r>
+          <w:rPr>
+            <w:rStyle w:val="Hyperlink"/>
+          </w:rPr>
+          <w:t>http://aws.amazon.com/</w:t>
+        </w:r>
+      </w:hyperlink>
+      <w:r>
+        <w:t>)</w:t>
+      </w:r>
+    </w:p>
+    <w:p>
+      <w:pPr>
         <w:pStyle w:val="Heading1"/>
         <w:numPr>
           <w:ilvl w:val="0"/>
@@ -4385,30 +4593,33 @@
           <w:tab w:val="clear" w:pos="720"/>
           <w:tab w:val="num" w:pos="1440"/>
         </w:tabs>
-        <w:spacing w:before="480"/>
-      </w:pPr>
-      <w:bookmarkStart w:id="25" w:name="_Toc6893491"/>
-      <w:bookmarkStart w:id="26" w:name="_Toc9661216"/>
-      <w:bookmarkStart w:id="27" w:name="_Toc75254455"/>
-      <w:bookmarkStart w:id="28" w:name="_Toc422849474"/>
+        <w:spacing w:before="240"/>
+      </w:pPr>
+      <w:bookmarkStart w:id="24" w:name="_Toc6893491"/>
+      <w:bookmarkStart w:id="25" w:name="_Toc9661216"/>
+      <w:bookmarkStart w:id="26" w:name="_Toc75254455"/>
+      <w:bookmarkStart w:id="27" w:name="_Toc422849474"/>
+      <w:bookmarkStart w:id="28" w:name="_Toc422849998"/>
       <w:bookmarkStart w:id="29" w:name="_Toc354807147"/>
       <w:bookmarkStart w:id="30" w:name="_Toc355685495"/>
-      <w:bookmarkStart w:id="31" w:name="_Toc422849998"/>
       <w:bookmarkEnd w:id="11"/>
       <w:bookmarkEnd w:id="12"/>
       <w:bookmarkEnd w:id="13"/>
       <w:bookmarkEnd w:id="14"/>
       <w:r>
-        <w:t>DESIGN</w:t>
+        <w:t>D</w:t>
+      </w:r>
+      <w:r>
+        <w:t>esign</w:t>
       </w:r>
       <w:r>
         <w:t xml:space="preserve"> Assumptions and Constraints</w:t>
       </w:r>
+      <w:bookmarkEnd w:id="24"/>
       <w:bookmarkEnd w:id="25"/>
       <w:bookmarkEnd w:id="26"/>
       <w:bookmarkEnd w:id="27"/>
       <w:bookmarkEnd w:id="28"/>
-      <w:bookmarkEnd w:id="31"/>
     </w:p>
     <w:p>
       <w:pPr>
@@ -4423,17 +4634,17 @@
         </w:tabs>
         <w:spacing w:before="240"/>
       </w:pPr>
-      <w:bookmarkStart w:id="32" w:name="_Toc80583221"/>
-      <w:bookmarkStart w:id="33" w:name="_Toc202085444"/>
-      <w:bookmarkStart w:id="34" w:name="_Toc422849475"/>
-      <w:bookmarkStart w:id="35" w:name="_Toc422849999"/>
+      <w:bookmarkStart w:id="31" w:name="_Toc80583221"/>
+      <w:bookmarkStart w:id="32" w:name="_Toc202085444"/>
+      <w:bookmarkStart w:id="33" w:name="_Toc422849475"/>
+      <w:bookmarkStart w:id="34" w:name="_Toc422849999"/>
       <w:r>
         <w:t>Design Assumptions</w:t>
       </w:r>
+      <w:bookmarkEnd w:id="31"/>
       <w:bookmarkEnd w:id="32"/>
       <w:bookmarkEnd w:id="33"/>
       <w:bookmarkEnd w:id="34"/>
-      <w:bookmarkEnd w:id="35"/>
     </w:p>
     <w:p>
       <w:pPr>
@@ -4484,9 +4695,9 @@
         </w:rPr>
         <w:t>are as follows:</w:t>
       </w:r>
-      <w:bookmarkStart w:id="36" w:name="_Toc6893493"/>
-      <w:bookmarkStart w:id="37" w:name="_Toc9661218"/>
-      <w:bookmarkStart w:id="38" w:name="_Toc75254457"/>
+      <w:bookmarkStart w:id="35" w:name="_Toc6893493"/>
+      <w:bookmarkStart w:id="36" w:name="_Toc9661218"/>
+      <w:bookmarkStart w:id="37" w:name="_Toc75254457"/>
     </w:p>
     <w:p>
       <w:pPr>
@@ -4535,16 +4746,16 @@
         </w:tabs>
         <w:spacing w:before="240"/>
       </w:pPr>
-      <w:bookmarkStart w:id="39" w:name="_Toc422849476"/>
-      <w:bookmarkStart w:id="40" w:name="_Toc422850000"/>
+      <w:bookmarkStart w:id="38" w:name="_Toc422849476"/>
+      <w:bookmarkStart w:id="39" w:name="_Toc422850000"/>
       <w:r>
         <w:t>Design Constraints</w:t>
       </w:r>
+      <w:bookmarkEnd w:id="35"/>
       <w:bookmarkEnd w:id="36"/>
       <w:bookmarkEnd w:id="37"/>
       <w:bookmarkEnd w:id="38"/>
       <w:bookmarkEnd w:id="39"/>
-      <w:bookmarkEnd w:id="40"/>
     </w:p>
     <w:p>
       <w:pPr>
@@ -4586,37 +4797,9 @@
         <w:rPr>
           <w:snapToGrid w:val="0"/>
         </w:rPr>
-        <w:t xml:space="preserve">The prototype must integrate data from </w:t>
-      </w:r>
-      <w:proofErr w:type="spellStart"/>
-      <w:r>
-        <w:rPr>
-          <w:snapToGrid w:val="0"/>
-        </w:rPr>
-        <w:t>from</w:t>
-      </w:r>
-      <w:proofErr w:type="spellEnd"/>
-      <w:r>
-        <w:rPr>
-          <w:snapToGrid w:val="0"/>
-        </w:rPr>
-        <w:t xml:space="preserve"> </w:t>
-      </w:r>
-      <w:proofErr w:type="spellStart"/>
-      <w:r>
-        <w:rPr>
-          <w:snapToGrid w:val="0"/>
-        </w:rPr>
-        <w:t>OpenFDA</w:t>
-      </w:r>
-      <w:proofErr w:type="spellEnd"/>
-      <w:r>
-        <w:rPr>
-          <w:snapToGrid w:val="0"/>
-        </w:rPr>
-        <w:t xml:space="preserve"> (</w:t>
-      </w:r>
-      <w:hyperlink r:id="rId23" w:history="1">
+        <w:t>The prototype must integrate data from OpenFDA (</w:t>
+      </w:r>
+      <w:hyperlink r:id="rId30" w:history="1">
         <w:r>
           <w:rPr>
             <w:rStyle w:val="Hyperlink"/>
@@ -4661,23 +4844,10 @@
         <w:t xml:space="preserve">The prototype must </w:t>
       </w:r>
       <w:r>
-        <w:t xml:space="preserve">make use of </w:t>
-      </w:r>
-      <w:proofErr w:type="gramStart"/>
-      <w:r>
-        <w:t>a</w:t>
-      </w:r>
-      <w:proofErr w:type="gramEnd"/>
-      <w:r>
-        <w:t xml:space="preserve"> API, by either consuming or providing one </w:t>
-      </w:r>
-      <w:proofErr w:type="spellStart"/>
-      <w:r>
-        <w:t>RESTfully</w:t>
-      </w:r>
-      <w:proofErr w:type="spellEnd"/>
-      <w:r>
-        <w:t>.</w:t>
+        <w:t>make use of a API, by either consu</w:t>
+      </w:r>
+      <w:r>
+        <w:t>ming or providing one RESTfully</w:t>
       </w:r>
     </w:p>
     <w:p>
@@ -4703,13 +4873,8 @@
         <w:ind w:left="1080"/>
       </w:pPr>
       <w:r>
-        <w:t xml:space="preserve">The prototype repository must be accessible in a publicly-accessible version control system that supports </w:t>
-      </w:r>
-      <w:proofErr w:type="spellStart"/>
-      <w:r>
-        <w:t>git</w:t>
-      </w:r>
-      <w:proofErr w:type="spellEnd"/>
+        <w:t>The prototype repository must be accessible in a publicly-accessible version control system that supports git</w:t>
+      </w:r>
     </w:p>
     <w:p>
       <w:pPr>
@@ -4721,6 +4886,7 @@
         <w:ind w:left="1080"/>
       </w:pPr>
       <w:r>
+        <w:lastRenderedPageBreak/>
         <w:t xml:space="preserve">The </w:t>
       </w:r>
       <w:r>
@@ -4730,23 +4896,7 @@
         <w:t xml:space="preserve">must be deployed </w:t>
       </w:r>
       <w:r>
-        <w:t>on an Infrastructure as a Service (</w:t>
-      </w:r>
-      <w:proofErr w:type="spellStart"/>
-      <w:r>
-        <w:t>IaaS</w:t>
-      </w:r>
-      <w:proofErr w:type="spellEnd"/>
-      <w:r>
-        <w:t>) or Platform as a Service (</w:t>
-      </w:r>
-      <w:proofErr w:type="spellStart"/>
-      <w:r>
-        <w:t>PaaS</w:t>
-      </w:r>
-      <w:proofErr w:type="spellEnd"/>
-      <w:r>
-        <w:t>) provider</w:t>
+        <w:t>on an Infrastructure as a Service (IaaS) or Platform as a Service (PaaS) provider</w:t>
       </w:r>
     </w:p>
     <w:p>
@@ -4768,23 +4918,7 @@
         <w:t xml:space="preserve">will be used </w:t>
       </w:r>
       <w:r>
-        <w:t xml:space="preserve">to automate the running of tests and continuously deploy code to the </w:t>
-      </w:r>
-      <w:proofErr w:type="spellStart"/>
-      <w:r>
-        <w:t>IaaS</w:t>
-      </w:r>
-      <w:proofErr w:type="spellEnd"/>
-      <w:r>
-        <w:t xml:space="preserve"> or </w:t>
-      </w:r>
-      <w:proofErr w:type="spellStart"/>
-      <w:r>
-        <w:t>PaaS</w:t>
-      </w:r>
-      <w:proofErr w:type="spellEnd"/>
-      <w:r>
-        <w:t xml:space="preserve"> provider</w:t>
+        <w:t>to automate the running of tests and continuously deploy code to the IaaS or PaaS provider</w:t>
       </w:r>
     </w:p>
     <w:p>
@@ -4843,32 +4977,31 @@
           <w:lang w:eastAsia="en-US"/>
         </w:rPr>
       </w:pPr>
-      <w:r>
-        <w:br w:type="page"/>
-      </w:r>
     </w:p>
     <w:p>
       <w:pPr>
         <w:pStyle w:val="Heading1"/>
-        <w:keepNext w:val="0"/>
         <w:numPr>
           <w:ilvl w:val="0"/>
           <w:numId w:val="22"/>
         </w:numPr>
+        <w:tabs>
+          <w:tab w:val="clear" w:pos="720"/>
+          <w:tab w:val="num" w:pos="1440"/>
+        </w:tabs>
         <w:spacing w:before="240"/>
       </w:pPr>
-      <w:bookmarkStart w:id="41" w:name="_Toc422849477"/>
-      <w:bookmarkStart w:id="42" w:name="_Toc294180771"/>
-      <w:bookmarkStart w:id="43" w:name="_Toc6893494"/>
-      <w:bookmarkStart w:id="44" w:name="_Toc9661220"/>
-      <w:bookmarkStart w:id="45" w:name="_Toc75254459"/>
-      <w:bookmarkStart w:id="46" w:name="_Toc422850001"/>
-      <w:r>
-        <w:lastRenderedPageBreak/>
+      <w:bookmarkStart w:id="40" w:name="_Toc422849477"/>
+      <w:bookmarkStart w:id="41" w:name="_Toc422850001"/>
+      <w:bookmarkStart w:id="42" w:name="_Toc6893494"/>
+      <w:bookmarkStart w:id="43" w:name="_Toc9661220"/>
+      <w:bookmarkStart w:id="44" w:name="_Toc75254459"/>
+      <w:bookmarkStart w:id="45" w:name="_Toc294180771"/>
+      <w:r>
         <w:t>System Overview</w:t>
       </w:r>
+      <w:bookmarkEnd w:id="40"/>
       <w:bookmarkEnd w:id="41"/>
-      <w:bookmarkEnd w:id="46"/>
     </w:p>
     <w:p>
       <w:pPr>
@@ -4884,38 +5017,80 @@
         </w:rPr>
         <w:t xml:space="preserve">Defender is delivered to the user via a URL of </w:t>
       </w:r>
-      <w:hyperlink r:id="rId24" w:history="1">
+      <w:hyperlink r:id="rId31" w:history="1">
         <w:r>
           <w:rPr>
             <w:rStyle w:val="Hyperlink"/>
             <w:snapToGrid w:val="0"/>
           </w:rPr>
-          <w:t>http://54.175.49.23:9000</w:t>
+          <w:t>https://defender.ionep.io</w:t>
         </w:r>
       </w:hyperlink>
+      <w:hyperlink r:id="rId32" w:history="1"/>
       <w:r>
         <w:rPr>
           <w:snapToGrid w:val="0"/>
         </w:rPr>
-        <w:t xml:space="preserve">.  The site was designed using responsive design principles.  The user is presented with search criteria to query the FDA Open API to in order to retrieve recall report data.  The application, residing within AWS in term presents this information in a variety of ways to the user.  The </w:t>
-      </w:r>
-      <w:proofErr w:type="spellStart"/>
+        <w:t>.</w:t>
+      </w:r>
       <w:r>
         <w:rPr>
           <w:snapToGrid w:val="0"/>
         </w:rPr>
-        <w:t>OpenFDA</w:t>
-      </w:r>
-      <w:proofErr w:type="spellEnd"/>
+        <w:t xml:space="preserve">  </w:t>
+      </w:r>
       <w:r>
         <w:rPr>
           <w:snapToGrid w:val="0"/>
         </w:rPr>
-        <w:t xml:space="preserve"> results can then be augmented through the search and display of related information from internet trend and social media sites. </w:t>
+        <w:t>The site was designed using responsive design principles.  The user is presented with search criteria to query the Open</w:t>
+      </w:r>
+      <w:r>
+        <w:rPr>
+          <w:snapToGrid w:val="0"/>
+        </w:rPr>
+        <w:t>FDA</w:t>
+      </w:r>
+      <w:r>
+        <w:rPr>
+          <w:snapToGrid w:val="0"/>
+        </w:rPr>
+        <w:t xml:space="preserve"> API</w:t>
+      </w:r>
+      <w:r>
+        <w:rPr>
+          <w:snapToGrid w:val="0"/>
+        </w:rPr>
+        <w:t>s</w:t>
+      </w:r>
+      <w:r>
+        <w:rPr>
+          <w:snapToGrid w:val="0"/>
+        </w:rPr>
+        <w:t xml:space="preserve"> to in order to retrieve recall report data.  The application, residing within AWS in t</w:t>
+      </w:r>
+      <w:r>
+        <w:rPr>
+          <w:snapToGrid w:val="0"/>
+        </w:rPr>
+        <w:t>urn</w:t>
+      </w:r>
+      <w:r>
+        <w:rPr>
+          <w:snapToGrid w:val="0"/>
+        </w:rPr>
+        <w:t xml:space="preserve"> presents this information in a variety of ways to the user.  The OpenFDA results can then be augmented through the search and display of related information from internet trend and social media sites. </w:t>
       </w:r>
     </w:p>
-    <w:bookmarkEnd w:id="42"/>
-    <w:p/>
+    <w:p>
+      <w:pPr>
+        <w:spacing w:after="120"/>
+        <w:ind w:left="720"/>
+        <w:rPr>
+          <w:snapToGrid w:val="0"/>
+        </w:rPr>
+      </w:pPr>
+    </w:p>
     <w:p>
       <w:pPr>
         <w:pStyle w:val="Heading1"/>
@@ -4923,30 +5098,77 @@
           <w:ilvl w:val="0"/>
           <w:numId w:val="22"/>
         </w:numPr>
+        <w:tabs>
+          <w:tab w:val="clear" w:pos="720"/>
+          <w:tab w:val="num" w:pos="1440"/>
+        </w:tabs>
         <w:spacing w:before="240"/>
       </w:pPr>
-      <w:bookmarkStart w:id="47" w:name="_Toc6893499"/>
-      <w:bookmarkStart w:id="48" w:name="_Toc9661225"/>
-      <w:bookmarkStart w:id="49" w:name="_Toc75254464"/>
-      <w:bookmarkStart w:id="50" w:name="_Ref214771351"/>
-      <w:bookmarkStart w:id="51" w:name="_Toc422849478"/>
-      <w:bookmarkStart w:id="52" w:name="_Toc422850002"/>
+      <w:r>
+        <w:t>Architecture Alternatives</w:t>
+      </w:r>
+    </w:p>
+    <w:p>
+      <w:pPr>
+        <w:spacing w:after="120"/>
+        <w:ind w:left="720"/>
+        <w:rPr>
+          <w:snapToGrid w:val="0"/>
+        </w:rPr>
+      </w:pPr>
+      <w:r>
+        <w:rPr>
+          <w:snapToGrid w:val="0"/>
+        </w:rPr>
+        <w:t>We</w:t>
+      </w:r>
+      <w:r>
+        <w:rPr>
+          <w:snapToGrid w:val="0"/>
+        </w:rPr>
+        <w:t xml:space="preserve"> considered a number of alternatives for this prototype including Python, Ruby, and Java to name but a few.  In the end, we decided to use the MEAN stack to facilitate rapid development of prototype iterations and to leverage the commonality of JavaScript knowledge across our development team.  The selection of the MEAN stack in turn made clarified some additional choices for logging and continuous integration. Similarly, by choosing AWS for the deployment environment, other choices for things such as continuous monitoring were constrained to those offered by AWS.</w:t>
+      </w:r>
+    </w:p>
+    <w:p>
+      <w:pPr>
+        <w:pStyle w:val="Heading1"/>
+        <w:spacing w:before="240"/>
+        <w:ind w:left="720"/>
+      </w:pPr>
+      <w:bookmarkStart w:id="46" w:name="_Toc6893499"/>
+      <w:bookmarkStart w:id="47" w:name="_Toc9661225"/>
+      <w:bookmarkStart w:id="48" w:name="_Toc75254464"/>
+      <w:bookmarkStart w:id="49" w:name="_Ref214771351"/>
+      <w:bookmarkStart w:id="50" w:name="_Toc422849478"/>
+      <w:bookmarkStart w:id="51" w:name="_Toc422850002"/>
+      <w:bookmarkEnd w:id="42"/>
       <w:bookmarkEnd w:id="43"/>
       <w:bookmarkEnd w:id="44"/>
       <w:bookmarkEnd w:id="45"/>
-      <w:r>
-        <w:t>SYSTEM ARCHITECTURE</w:t>
-      </w:r>
-      <w:bookmarkEnd w:id="29"/>
-      <w:bookmarkEnd w:id="30"/>
-      <w:bookmarkEnd w:id="47"/>
-      <w:bookmarkEnd w:id="48"/>
-      <w:bookmarkEnd w:id="49"/>
-      <w:bookmarkEnd w:id="50"/>
-      <w:bookmarkEnd w:id="51"/>
-      <w:bookmarkEnd w:id="52"/>
-      <w:r>
-        <w:t xml:space="preserve"> </w:t>
+    </w:p>
+    <w:bookmarkEnd w:id="29"/>
+    <w:bookmarkEnd w:id="30"/>
+    <w:bookmarkEnd w:id="46"/>
+    <w:bookmarkEnd w:id="47"/>
+    <w:bookmarkEnd w:id="48"/>
+    <w:bookmarkEnd w:id="49"/>
+    <w:bookmarkEnd w:id="50"/>
+    <w:bookmarkEnd w:id="51"/>
+    <w:p>
+      <w:pPr>
+        <w:pStyle w:val="Heading1"/>
+        <w:numPr>
+          <w:ilvl w:val="0"/>
+          <w:numId w:val="22"/>
+        </w:numPr>
+        <w:tabs>
+          <w:tab w:val="clear" w:pos="720"/>
+          <w:tab w:val="num" w:pos="1440"/>
+        </w:tabs>
+        <w:spacing w:before="240"/>
+      </w:pPr>
+      <w:r>
+        <w:t>System Architecture</w:t>
       </w:r>
     </w:p>
     <w:p>
@@ -4954,7 +5176,13 @@
         <w:ind w:left="720"/>
       </w:pPr>
       <w:r>
-        <w:t>This section describes the logical system and subsystem architecture for Defender. The architecture reflects modern technologies that allow for the addition of incremental functionality and external integration in rapid iteration.</w:t>
+        <w:t xml:space="preserve">This section describes the logical system and subsystem architecture </w:t>
+      </w:r>
+      <w:r>
+        <w:t xml:space="preserve">selected </w:t>
+      </w:r>
+      <w:r>
+        <w:t>for Defender. The architecture reflects modern technologies that allow for the addition of incremental functionality and external integration in rapid iteration.</w:t>
       </w:r>
     </w:p>
     <w:p/>
@@ -4967,13 +5195,13 @@
         </w:numPr>
         <w:spacing w:before="240"/>
       </w:pPr>
-      <w:bookmarkStart w:id="53" w:name="_Toc422849479"/>
-      <w:bookmarkStart w:id="54" w:name="_Toc422850003"/>
+      <w:bookmarkStart w:id="52" w:name="_Toc422849479"/>
+      <w:bookmarkStart w:id="53" w:name="_Toc422850003"/>
       <w:r>
         <w:t>Execution Architecture</w:t>
       </w:r>
+      <w:bookmarkEnd w:id="52"/>
       <w:bookmarkEnd w:id="53"/>
-      <w:bookmarkEnd w:id="54"/>
     </w:p>
     <w:p>
       <w:pPr>
@@ -4988,15 +5216,7 @@
         <w:ind w:left="720"/>
       </w:pPr>
       <w:r>
-        <w:t xml:space="preserve">This application is being deployed inside Amazon Web Services EC2 environment. The site is rendered through HTML with </w:t>
-      </w:r>
-      <w:proofErr w:type="spellStart"/>
-      <w:r>
-        <w:t>Javascript</w:t>
-      </w:r>
-      <w:proofErr w:type="spellEnd"/>
-      <w:r>
-        <w:t xml:space="preserve">.  Leveraging Bootstrap for responsive design, the site is viewable via desktop/laptop and mobile platforms and is currently functional on Chrome v43, IE v.11, Firefox v43, and Safari v8.  </w:t>
+        <w:t xml:space="preserve">This application is being deployed inside Amazon Web Services EC2 environment. The site is rendered through HTML with Javascript.  Leveraging Bootstrap for responsive design, the site is viewable via desktop/laptop and mobile platforms and is currently functional on Chrome v43, IE v.11, Firefox v43, and Safari v8.  </w:t>
       </w:r>
     </w:p>
     <w:p>
@@ -5004,31 +5224,8 @@
         <w:ind w:left="720"/>
       </w:pPr>
       <w:r>
-        <w:t xml:space="preserve">At its highest level, the AWS environment consists of the node.js container and the </w:t>
-      </w:r>
-      <w:proofErr w:type="spellStart"/>
-      <w:r>
-        <w:t>MongoDB</w:t>
-      </w:r>
-      <w:proofErr w:type="spellEnd"/>
-      <w:r>
-        <w:t xml:space="preserve"> </w:t>
-      </w:r>
-      <w:proofErr w:type="spellStart"/>
-      <w:r>
-        <w:t>NoSQL</w:t>
-      </w:r>
-      <w:proofErr w:type="spellEnd"/>
-      <w:r>
-        <w:t xml:space="preserve"> database.  Note that for Release 1, </w:t>
-      </w:r>
-      <w:proofErr w:type="spellStart"/>
-      <w:r>
-        <w:t>MongoDB</w:t>
-      </w:r>
-      <w:proofErr w:type="spellEnd"/>
-      <w:r>
-        <w:t xml:space="preserve"> was made available but no functionality requiring a database was required.  It is however included in the architecture and available for anticipated functionality in future sprints.</w:t>
+        <w:lastRenderedPageBreak/>
+        <w:t>At its highest level, the AWS environment consists of the node.js container and the MongoDB NoSQL database.  Note that for Release 1, MongoDB was made available but no functionality requiring a database was required.  It is however included in the architecture and available for anticipated functionality in future sprints.</w:t>
       </w:r>
     </w:p>
     <w:p>
@@ -5058,7 +5255,7 @@
                     </pic:cNvPicPr>
                   </pic:nvPicPr>
                   <pic:blipFill>
-                    <a:blip r:embed="rId25" cstate="print">
+                    <a:blip r:embed="rId33" cstate="print">
                       <a:extLst>
                         <a:ext uri="{28A0092B-C50C-407E-A947-70E740481C1C}">
                           <a14:useLocalDpi xmlns:a14="http://schemas.microsoft.com/office/drawing/2010/main" val="0"/>
@@ -5146,14 +5343,14 @@
       <w:r>
         <w:br w:type="page"/>
       </w:r>
-      <w:bookmarkStart w:id="55" w:name="_Toc422849480"/>
-      <w:bookmarkStart w:id="56" w:name="_Toc422850004"/>
+      <w:bookmarkStart w:id="54" w:name="_Toc422849480"/>
+      <w:bookmarkStart w:id="55" w:name="_Toc422850004"/>
       <w:r>
         <w:lastRenderedPageBreak/>
         <w:t>Development / Software Architecture</w:t>
       </w:r>
+      <w:bookmarkEnd w:id="54"/>
       <w:bookmarkEnd w:id="55"/>
-      <w:bookmarkEnd w:id="56"/>
       <w:r>
         <w:t xml:space="preserve"> </w:t>
       </w:r>
@@ -5171,55 +5368,19 @@
         <w:ind w:left="720"/>
       </w:pPr>
       <w:r>
-        <w:t>The primary technologies used are represented by the MEAN stack (</w:t>
-      </w:r>
-      <w:proofErr w:type="spellStart"/>
-      <w:r>
-        <w:t>MongoDB</w:t>
-      </w:r>
-      <w:proofErr w:type="spellEnd"/>
-      <w:r>
-        <w:t xml:space="preserve">, Express, </w:t>
-      </w:r>
-      <w:proofErr w:type="spellStart"/>
-      <w:r>
-        <w:t>AngularJS</w:t>
-      </w:r>
-      <w:proofErr w:type="spellEnd"/>
-      <w:r>
-        <w:t xml:space="preserve">, node.js).  For additional geo display capabilities, the application leverages </w:t>
-      </w:r>
-      <w:proofErr w:type="spellStart"/>
-      <w:r>
-        <w:t>Mapbox</w:t>
-      </w:r>
-      <w:proofErr w:type="spellEnd"/>
-      <w:r>
-        <w:t xml:space="preserve">.  To facilitate test-driven development, a combination of Karma and Grunt are used.  Functional testing is performed through a combination of manual testing and automated testing using Selenium.  Morgan and AWS </w:t>
-      </w:r>
-      <w:proofErr w:type="spellStart"/>
-      <w:r>
-        <w:t>Cloudwatch</w:t>
-      </w:r>
-      <w:proofErr w:type="spellEnd"/>
-      <w:r>
-        <w:t xml:space="preserve"> supply logging and continuous monitoring capabilities.  Continuous Integration is accomplished through the use of integration of the github repository and Travis CI with automated deployments to AWS. Developers are notified of build issues through auto-generated emails. Please see Exhibit 5-2 for a depiction of the development/software architecture.</w:t>
+        <w:t>The primary technologies used are represented by the MEAN stack (MongoDB, Express, AngularJS, node.js).  For additional geo display capabilities, the application leverages Mapbox.  To facilitate test-driven development, a combination of Karma and Grunt are used.  Functional testing is performed through a combination of manual testing and automated testing using Selenium.  Morgan and AWS Cloudwatch supply logging and continuous monitoring capabilities.  Continuous Integration is accomplished through the use of integration of the github repository and Travis CI with automated deployments to AWS. Developers are notified of build issues through auto-generated emails. Please see Exhibit 5-2 for a depiction of the development/software architecture.</w:t>
       </w:r>
     </w:p>
     <w:p>
       <w:pPr>
-        <w:ind w:left="2160"/>
-      </w:pPr>
-      <w:r>
-        <w:rPr>
-          <w:noProof/>
-          <w:lang w:eastAsia="en-US"/>
-        </w:rPr>
+        <w:ind w:left="1440"/>
+      </w:pPr>
+      <w:r>
         <w:drawing>
-          <wp:inline distT="0" distB="0" distL="0" distR="0" wp14:anchorId="15C122CD" wp14:editId="2D60C7D3">
+          <wp:inline distT="0" distB="0" distL="0" distR="0" wp14:anchorId="5CC59D27" wp14:editId="6D9477F7">
             <wp:extent cx="3666744" cy="3749040"/>
             <wp:effectExtent l="0" t="0" r="0" b="3810"/>
-            <wp:docPr id="13" name="Picture 13"/>
+            <wp:docPr id="2" name="Picture 2"/>
             <wp:cNvGraphicFramePr>
               <a:graphicFrameLocks xmlns:a="http://schemas.openxmlformats.org/drawingml/2006/main" noChangeAspect="1"/>
             </wp:cNvGraphicFramePr>
@@ -5227,13 +5388,13 @@
               <a:graphicData uri="http://schemas.openxmlformats.org/drawingml/2006/picture">
                 <pic:pic xmlns:pic="http://schemas.openxmlformats.org/drawingml/2006/picture">
                   <pic:nvPicPr>
-                    <pic:cNvPr id="0" name="Picture 4"/>
+                    <pic:cNvPr id="0" name="Picture 1"/>
                     <pic:cNvPicPr>
                       <a:picLocks noChangeAspect="1" noChangeArrowheads="1"/>
                     </pic:cNvPicPr>
                   </pic:nvPicPr>
                   <pic:blipFill>
-                    <a:blip r:embed="rId26">
+                    <a:blip r:embed="rId34">
                       <a:extLst>
                         <a:ext uri="{28A0092B-C50C-407E-A947-70E740481C1C}">
                           <a14:useLocalDpi xmlns:a14="http://schemas.microsoft.com/office/drawing/2010/main" val="0"/>
@@ -5281,15 +5442,21 @@
         <w:t>Exhibit 5-2: Development / Software Architecture</w:t>
       </w:r>
     </w:p>
-    <w:p/>
     <w:p>
-      <w:pPr>
-        <w:pStyle w:val="Heading2"/>
-        <w:numPr>
-          <w:ilvl w:val="1"/>
-          <w:numId w:val="22"/>
-        </w:numPr>
-        <w:spacing w:before="240"/>
+      <w:bookmarkStart w:id="56" w:name="_GoBack"/>
+      <w:bookmarkEnd w:id="56"/>
+    </w:p>
+    <w:p>
+      <w:pPr>
+        <w:spacing w:after="0"/>
+        <w:rPr>
+          <w:rFonts w:ascii="Times New Roman Bold" w:hAnsi="Times New Roman Bold"/>
+          <w:b/>
+          <w:bCs/>
+          <w:smallCaps/>
+          <w:color w:val="00528C"/>
+          <w:szCs w:val="24"/>
+        </w:rPr>
       </w:pPr>
       <w:bookmarkStart w:id="57" w:name="_Toc95798074"/>
       <w:bookmarkStart w:id="58" w:name="_Toc95798075"/>
@@ -5298,11 +5465,11 @@
       <w:bookmarkStart w:id="61" w:name="_Toc95798080"/>
       <w:bookmarkStart w:id="62" w:name="_Toc95798082"/>
       <w:bookmarkStart w:id="63" w:name="_Toc422849481"/>
-      <w:bookmarkStart w:id="64" w:name="_Toc355685508"/>
-      <w:bookmarkStart w:id="65" w:name="_Toc6893510"/>
-      <w:bookmarkStart w:id="66" w:name="_Toc9661238"/>
-      <w:bookmarkStart w:id="67" w:name="_Toc75254477"/>
-      <w:bookmarkStart w:id="68" w:name="_Toc422850005"/>
+      <w:bookmarkStart w:id="64" w:name="_Toc422850005"/>
+      <w:bookmarkStart w:id="65" w:name="_Toc355685508"/>
+      <w:bookmarkStart w:id="66" w:name="_Toc6893510"/>
+      <w:bookmarkStart w:id="67" w:name="_Toc9661238"/>
+      <w:bookmarkStart w:id="68" w:name="_Toc75254477"/>
       <w:bookmarkEnd w:id="57"/>
       <w:bookmarkEnd w:id="58"/>
       <w:bookmarkEnd w:id="59"/>
@@ -5310,45 +5477,39 @@
       <w:bookmarkEnd w:id="61"/>
       <w:bookmarkEnd w:id="62"/>
       <w:r>
-        <w:t>Operations Architecture</w:t>
-      </w:r>
-      <w:bookmarkEnd w:id="63"/>
-      <w:bookmarkEnd w:id="68"/>
+        <w:br w:type="page"/>
+      </w:r>
     </w:p>
     <w:p>
       <w:pPr>
-        <w:ind w:left="720"/>
-      </w:pPr>
-      <w:r>
-        <w:t xml:space="preserve">This section provides a diagram or detailed narrative depicting the continuous monitoring and fault tolerance components and interactions. </w:t>
-      </w:r>
+        <w:pStyle w:val="Heading2"/>
+        <w:numPr>
+          <w:ilvl w:val="1"/>
+          <w:numId w:val="22"/>
+        </w:numPr>
+        <w:spacing w:before="240"/>
+      </w:pPr>
+      <w:r>
+        <w:lastRenderedPageBreak/>
+        <w:t>Operations Architecture</w:t>
+      </w:r>
+      <w:bookmarkEnd w:id="63"/>
+      <w:bookmarkEnd w:id="64"/>
     </w:p>
     <w:p>
       <w:pPr>
         <w:ind w:left="720"/>
       </w:pPr>
       <w:r>
-        <w:t xml:space="preserve">The Operations Architecture supports system logging, application logging, and continuous monitoring to ensure availability and provide a window into potential functional and performance improvements.  Morgan provides HTTP request logging at the application container level.  Captured application log data is parsed and aggregated to collect the metrics that AWS </w:t>
-      </w:r>
-      <w:proofErr w:type="spellStart"/>
-      <w:r>
-        <w:t>CloudWatch</w:t>
-      </w:r>
-      <w:proofErr w:type="spellEnd"/>
-      <w:r>
-        <w:t xml:space="preserve"> uses for display of system and application performance as </w:t>
-      </w:r>
-      <w:r>
-        <w:lastRenderedPageBreak/>
-        <w:t xml:space="preserve">well as to send alerts when system or application performance exceeds acceptable standards.  Server-level metrics are also captured by AWS </w:t>
-      </w:r>
-      <w:proofErr w:type="spellStart"/>
-      <w:r>
-        <w:t>CloudWatch</w:t>
-      </w:r>
-      <w:proofErr w:type="spellEnd"/>
-      <w:r>
-        <w:t xml:space="preserve">.  </w:t>
+        <w:t xml:space="preserve">This section provides a diagram or detailed narrative depicting the continuous monitoring and fault tolerance components and interactions. </w:t>
+      </w:r>
+    </w:p>
+    <w:p>
+      <w:pPr>
+        <w:ind w:left="720"/>
+      </w:pPr>
+      <w:r>
+        <w:t xml:space="preserve">The Operations Architecture supports system logging, application logging, and continuous monitoring to ensure availability and provide a window into potential functional and performance improvements.  Morgan provides HTTP request logging at the application container level.  Captured application log data is parsed and aggregated to collect the metrics that AWS CloudWatch uses for display of system and application performance as well as to send alerts when system or application performance exceeds acceptable standards.  Server-level metrics are also captured by AWS CloudWatch.  </w:t>
       </w:r>
       <w:r>
         <w:br/>
@@ -5381,7 +5542,7 @@
                     </pic:cNvPicPr>
                   </pic:nvPicPr>
                   <pic:blipFill>
-                    <a:blip r:embed="rId27">
+                    <a:blip r:embed="rId35">
                       <a:extLst>
                         <a:ext uri="{28A0092B-C50C-407E-A947-70E740481C1C}">
                           <a14:useLocalDpi xmlns:a14="http://schemas.microsoft.com/office/drawing/2010/main" val="0"/>
@@ -5461,10 +5622,10 @@
         <w:ind w:left="360"/>
       </w:pPr>
     </w:p>
-    <w:bookmarkEnd w:id="64"/>
     <w:bookmarkEnd w:id="65"/>
     <w:bookmarkEnd w:id="66"/>
     <w:bookmarkEnd w:id="67"/>
+    <w:bookmarkEnd w:id="68"/>
     <w:p/>
     <w:p>
       <w:pPr>
@@ -5509,13 +5670,12 @@
     <w:p>
       <w:pPr>
         <w:sectPr>
-          <w:headerReference w:type="default" r:id="rId28"/>
-          <w:footerReference w:type="default" r:id="rId29"/>
+          <w:headerReference w:type="default" r:id="rId36"/>
+          <w:footerReference w:type="default" r:id="rId37"/>
           <w:pgSz w:w="12240" w:h="15840" w:code="1"/>
           <w:pgMar w:top="475" w:right="1440" w:bottom="1440" w:left="1440" w:header="720" w:footer="720" w:gutter="0"/>
           <w:pgNumType w:start="1"/>
           <w:cols w:space="720"/>
-          <w:vAlign w:val="center"/>
           <w:docGrid w:linePitch="326"/>
         </w:sectPr>
       </w:pPr>
@@ -5663,11 +5823,9 @@
             <w:tcW w:w="4675" w:type="dxa"/>
           </w:tcPr>
           <w:p>
-            <w:proofErr w:type="spellStart"/>
             <w:r>
               <w:t>IaaS</w:t>
             </w:r>
-            <w:proofErr w:type="spellEnd"/>
           </w:p>
         </w:tc>
         <w:tc>
@@ -5697,21 +5855,8 @@
             <w:tcW w:w="4675" w:type="dxa"/>
           </w:tcPr>
           <w:p>
-            <w:proofErr w:type="spellStart"/>
             <w:r>
-              <w:t>MongoDB</w:t>
-            </w:r>
-            <w:proofErr w:type="spellEnd"/>
-            <w:r>
-              <w:t xml:space="preserve">, Express, </w:t>
-            </w:r>
-            <w:proofErr w:type="spellStart"/>
-            <w:r>
-              <w:t>AngularJS</w:t>
-            </w:r>
-            <w:proofErr w:type="spellEnd"/>
-            <w:r>
-              <w:t>, node.js</w:t>
+              <w:t>MongoDB, Express, AngularJS, node.js</w:t>
             </w:r>
           </w:p>
         </w:tc>
@@ -5722,11 +5867,9 @@
             <w:tcW w:w="4675" w:type="dxa"/>
           </w:tcPr>
           <w:p>
-            <w:proofErr w:type="spellStart"/>
             <w:r>
               <w:t>PaaS</w:t>
             </w:r>
-            <w:proofErr w:type="spellEnd"/>
           </w:p>
         </w:tc>
         <w:tc>
@@ -5793,10 +5936,10 @@
       </w:pPr>
     </w:p>
     <w:sectPr>
-      <w:headerReference w:type="even" r:id="rId30"/>
-      <w:headerReference w:type="default" r:id="rId31"/>
-      <w:footerReference w:type="default" r:id="rId32"/>
-      <w:headerReference w:type="first" r:id="rId33"/>
+      <w:headerReference w:type="even" r:id="rId38"/>
+      <w:headerReference w:type="default" r:id="rId39"/>
+      <w:footerReference w:type="default" r:id="rId40"/>
+      <w:headerReference w:type="first" r:id="rId41"/>
       <w:pgSz w:w="12240" w:h="15840" w:code="1"/>
       <w:pgMar w:top="1440" w:right="1440" w:bottom="1440" w:left="1440" w:header="720" w:footer="720" w:gutter="0"/>
       <w:pgNumType w:start="1"/>
@@ -5993,25 +6136,7 @@
         <w:iCs/>
         <w:sz w:val="16"/>
       </w:rPr>
-      <w:t xml:space="preserve">Defender </w:t>
-    </w:r>
-    <w:proofErr w:type="spellStart"/>
-    <w:r>
-      <w:rPr>
-        <w:rStyle w:val="PageNumber"/>
-        <w:iCs/>
-        <w:sz w:val="16"/>
-      </w:rPr>
-      <w:t>Releease</w:t>
-    </w:r>
-    <w:proofErr w:type="spellEnd"/>
-    <w:r>
-      <w:rPr>
-        <w:rStyle w:val="PageNumber"/>
-        <w:iCs/>
-        <w:sz w:val="16"/>
-      </w:rPr>
-      <w:t xml:space="preserve"> Alpha</w:t>
+      <w:t>Defender Releease Alpha</w:t>
     </w:r>
   </w:p>
   <w:p>
@@ -6052,16 +6177,14 @@
       </w:rPr>
       <w:t xml:space="preserve">Defender </w:t>
     </w:r>
-    <w:proofErr w:type="spellStart"/>
     <w:r>
       <w:rPr>
         <w:rStyle w:val="PageNumber"/>
         <w:iCs/>
         <w:sz w:val="16"/>
       </w:rPr>
-      <w:t>Releease</w:t>
+      <w:t>Release</w:t>
     </w:r>
-    <w:proofErr w:type="spellEnd"/>
     <w:r>
       <w:rPr>
         <w:rStyle w:val="PageNumber"/>
@@ -6133,7 +6256,7 @@
         <w:sz w:val="16"/>
         <w:szCs w:val="16"/>
       </w:rPr>
-      <w:t>5</w:t>
+      <w:t>4</w:t>
     </w:r>
     <w:r>
       <w:rPr>
@@ -6231,16 +6354,14 @@
       </w:rPr>
       <w:t xml:space="preserve">Defender </w:t>
     </w:r>
-    <w:proofErr w:type="spellStart"/>
     <w:r>
       <w:rPr>
         <w:rStyle w:val="PageNumber"/>
         <w:iCs/>
         <w:sz w:val="16"/>
       </w:rPr>
-      <w:t>Releease</w:t>
+      <w:t>Release</w:t>
     </w:r>
-    <w:proofErr w:type="spellEnd"/>
     <w:r>
       <w:rPr>
         <w:rStyle w:val="PageNumber"/>
@@ -11833,6 +11954,18 @@
       <w:lang w:eastAsia="ko-KR"/>
     </w:rPr>
   </w:style>
+  <w:style w:type="character" w:styleId="FollowedHyperlink">
+    <w:name w:val="FollowedHyperlink"/>
+    <w:basedOn w:val="DefaultParagraphFont"/>
+    <w:uiPriority w:val="99"/>
+    <w:semiHidden/>
+    <w:unhideWhenUsed/>
+    <w:rsid w:val="00A11637"/>
+    <w:rPr>
+      <w:color w:val="954F72" w:themeColor="followedHyperlink"/>
+      <w:u w:val="single"/>
+    </w:rPr>
+  </w:style>
 </w:styles>
 </file>
 
@@ -12121,7 +12254,7 @@
 </file>
 
 <file path=customXml/itemProps2.xml><?xml version="1.0" encoding="utf-8"?>
-<ds:datastoreItem xmlns:ds="http://schemas.openxmlformats.org/officeDocument/2006/customXml" ds:itemID="{9532AE76-80B7-493E-9F3D-76FAA418C229}">
+<ds:datastoreItem xmlns:ds="http://schemas.openxmlformats.org/officeDocument/2006/customXml" ds:itemID="{EB56A420-8A03-4E57-BB5C-970D8A109193}">
   <ds:schemaRefs>
     <ds:schemaRef ds:uri="http://schemas.openxmlformats.org/officeDocument/2006/bibliography"/>
   </ds:schemaRefs>

</xml_diff>